<commit_message>
Update report based on exchange with Arnaud Dewulf
</commit_message>
<xml_diff>
--- a/doc/background.docx
+++ b/doc/background.docx
@@ -10,7 +10,630 @@
         <mc:AlternateContent>
           <mc:Choice Requires="wps">
             <w:drawing>
-              <wp:anchor distT="0" distB="0" distL="114300" distR="114300" simplePos="0" relativeHeight="251660288" behindDoc="0" locked="0" layoutInCell="1" allowOverlap="1" wp14:anchorId="230C8996" wp14:editId="65654420">
+              <wp:anchor distT="0" distB="0" distL="114300" distR="114300" simplePos="0" relativeHeight="251664384" behindDoc="0" locked="0" layoutInCell="1" allowOverlap="1" wp14:anchorId="2BD46C5D" wp14:editId="3BDF1CEF">
+                <wp:simplePos x="0" y="0"/>
+                <wp:positionH relativeFrom="column">
+                  <wp:posOffset>3067050</wp:posOffset>
+                </wp:positionH>
+                <wp:positionV relativeFrom="paragraph">
+                  <wp:posOffset>-748720</wp:posOffset>
+                </wp:positionV>
+                <wp:extent cx="3568479" cy="1144987"/>
+                <wp:effectExtent l="0" t="0" r="0" b="0"/>
+                <wp:wrapNone/>
+                <wp:docPr id="7" name="Zone de texte 7"/>
+                <wp:cNvGraphicFramePr/>
+                <a:graphic xmlns:a="http://schemas.openxmlformats.org/drawingml/2006/main">
+                  <a:graphicData uri="http://schemas.microsoft.com/office/word/2010/wordprocessingShape">
+                    <wps:wsp>
+                      <wps:cNvSpPr txBox="1"/>
+                      <wps:spPr>
+                        <a:xfrm>
+                          <a:off x="0" y="0"/>
+                          <a:ext cx="3568479" cy="1144987"/>
+                        </a:xfrm>
+                        <a:prstGeom prst="rect">
+                          <a:avLst/>
+                        </a:prstGeom>
+                        <a:noFill/>
+                        <a:ln w="6350">
+                          <a:noFill/>
+                        </a:ln>
+                      </wps:spPr>
+                      <wps:txbx>
+                        <w:txbxContent>
+                          <w:tbl>
+                            <w:tblPr>
+                              <w:tblW w:w="4986" w:type="pct"/>
+                              <w:jc w:val="center"/>
+                              <w:tblLook w:val="04A0" w:firstRow="1" w:lastRow="0" w:firstColumn="1" w:lastColumn="0" w:noHBand="0" w:noVBand="1"/>
+                            </w:tblPr>
+                            <w:tblGrid>
+                              <w:gridCol w:w="5321"/>
+                            </w:tblGrid>
+                            <w:tr>
+                              <w:trPr>
+                                <w:trHeight w:val="2880"/>
+                                <w:jc w:val="center"/>
+                              </w:trPr>
+                              <w:tc>
+                                <w:tcPr>
+                                  <w:tcW w:w="5000" w:type="pct"/>
+                                  <w:hideMark/>
+                                </w:tcPr>
+                                <w:p>
+                                  <w:pPr>
+                                    <w:pStyle w:val="Sansinterligne"/>
+                                    <w:spacing w:before="100" w:beforeAutospacing="1" w:after="20" w:line="276" w:lineRule="auto"/>
+                                    <w:jc w:val="center"/>
+                                    <w:rPr>
+                                      <w:rFonts w:ascii="EPHEC" w:hAnsi="EPHEC"/>
+                                      <w:caps/>
+                                      <w:sz w:val="96"/>
+                                      <w:szCs w:val="96"/>
+                                      <w:lang w:eastAsia="en-US"/>
+                                    </w:rPr>
+                                  </w:pPr>
+                                  <w:r>
+                                    <w:t>ECOLE PRATIQUE DES HAUTES ETUDES COMMERCIALES</w:t>
+                                  </w:r>
+                                  <w:r>
+                                    <w:br/>
+                                  </w:r>
+                                  <w:r>
+                                    <w:rPr>
+                                      <w:rFonts w:ascii="EPHEC" w:hAnsi="EPHEC"/>
+                                      <w:caps/>
+                                      <w:noProof/>
+                                      <w:sz w:val="56"/>
+                                      <w:szCs w:val="56"/>
+                                      <w:lang w:eastAsia="en-US"/>
+                                    </w:rPr>
+                                    <w:t>EPHEC</w:t>
+                                  </w:r>
+                                  <w:bookmarkStart w:id="0" w:name="_Toc367369122"/>
+                                  <w:r>
+                                    <w:rPr>
+                                      <w:rFonts w:ascii="EPHEC" w:hAnsi="EPHEC"/>
+                                      <w:caps/>
+                                      <w:noProof/>
+                                      <w:sz w:val="96"/>
+                                      <w:szCs w:val="96"/>
+                                      <w:lang w:eastAsia="en-US"/>
+                                    </w:rPr>
+                                    <w:br/>
+                                  </w:r>
+                                  <w:r>
+                                    <w:t>Avenue du Ciseau, 15</w:t>
+                                  </w:r>
+                                  <w:bookmarkStart w:id="1" w:name="_Toc367369123"/>
+                                  <w:bookmarkEnd w:id="0"/>
+                                  <w:r>
+                                    <w:br/>
+                                  </w:r>
+                                  <w:r>
+                                    <w:t>1348 Louvain-la-Neuve</w:t>
+                                  </w:r>
+                                  <w:bookmarkEnd w:id="1"/>
+                                </w:p>
+                              </w:tc>
+                            </w:tr>
+                          </w:tbl>
+                          <w:p/>
+                        </w:txbxContent>
+                      </wps:txbx>
+                      <wps:bodyPr rot="0" spcFirstLastPara="0" vertOverflow="overflow" horzOverflow="overflow" vert="horz" wrap="square" lIns="91440" tIns="45720" rIns="91440" bIns="45720" numCol="1" spcCol="0" rtlCol="0" fromWordArt="0" anchor="t" anchorCtr="0" forceAA="0" compatLnSpc="1">
+                        <a:prstTxWarp prst="textNoShape">
+                          <a:avLst/>
+                        </a:prstTxWarp>
+                        <a:noAutofit/>
+                      </wps:bodyPr>
+                    </wps:wsp>
+                  </a:graphicData>
+                </a:graphic>
+                <wp14:sizeRelH relativeFrom="margin">
+                  <wp14:pctWidth>0</wp14:pctWidth>
+                </wp14:sizeRelH>
+                <wp14:sizeRelV relativeFrom="margin">
+                  <wp14:pctHeight>0</wp14:pctHeight>
+                </wp14:sizeRelV>
+              </wp:anchor>
+            </w:drawing>
+          </mc:Choice>
+          <mc:Fallback>
+            <w:pict>
+              <v:shapetype w14:anchorId="2BD46C5D" id="_x0000_t202" coordsize="21600,21600" o:spt="202" path="m,l,21600r21600,l21600,xe">
+                <v:stroke joinstyle="miter"/>
+                <v:path gradientshapeok="t" o:connecttype="rect"/>
+              </v:shapetype>
+              <v:shape id="Zone de texte 7" o:spid="_x0000_s1026" type="#_x0000_t202" style="position:absolute;margin-left:241.5pt;margin-top:-58.95pt;width:281pt;height:90.15pt;z-index:251664384;visibility:visible;mso-wrap-style:square;mso-width-percent:0;mso-height-percent:0;mso-wrap-distance-left:9pt;mso-wrap-distance-top:0;mso-wrap-distance-right:9pt;mso-wrap-distance-bottom:0;mso-position-horizontal:absolute;mso-position-horizontal-relative:text;mso-position-vertical:absolute;mso-position-vertical-relative:text;mso-width-percent:0;mso-height-percent:0;mso-width-relative:margin;mso-height-relative:margin;v-text-anchor:top" o:gfxdata="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" filled="f" stroked="f" strokeweight=".5pt">
+                <v:textbox>
+                  <w:txbxContent>
+                    <w:tbl>
+                      <w:tblPr>
+                        <w:tblW w:w="4986" w:type="pct"/>
+                        <w:jc w:val="center"/>
+                        <w:tblLook w:val="04A0" w:firstRow="1" w:lastRow="0" w:firstColumn="1" w:lastColumn="0" w:noHBand="0" w:noVBand="1"/>
+                      </w:tblPr>
+                      <w:tblGrid>
+                        <w:gridCol w:w="5321"/>
+                      </w:tblGrid>
+                      <w:tr>
+                        <w:trPr>
+                          <w:trHeight w:val="2880"/>
+                          <w:jc w:val="center"/>
+                        </w:trPr>
+                        <w:tc>
+                          <w:tcPr>
+                            <w:tcW w:w="5000" w:type="pct"/>
+                            <w:hideMark/>
+                          </w:tcPr>
+                          <w:p>
+                            <w:pPr>
+                              <w:pStyle w:val="Sansinterligne"/>
+                              <w:spacing w:before="100" w:beforeAutospacing="1" w:after="20" w:line="276" w:lineRule="auto"/>
+                              <w:jc w:val="center"/>
+                              <w:rPr>
+                                <w:rFonts w:ascii="EPHEC" w:hAnsi="EPHEC"/>
+                                <w:caps/>
+                                <w:sz w:val="96"/>
+                                <w:szCs w:val="96"/>
+                                <w:lang w:eastAsia="en-US"/>
+                              </w:rPr>
+                            </w:pPr>
+                            <w:r>
+                              <w:t>ECOLE PRATIQUE DES HAUTES ETUDES COMMERCIALES</w:t>
+                            </w:r>
+                            <w:r>
+                              <w:br/>
+                            </w:r>
+                            <w:r>
+                              <w:rPr>
+                                <w:rFonts w:ascii="EPHEC" w:hAnsi="EPHEC"/>
+                                <w:caps/>
+                                <w:noProof/>
+                                <w:sz w:val="56"/>
+                                <w:szCs w:val="56"/>
+                                <w:lang w:eastAsia="en-US"/>
+                              </w:rPr>
+                              <w:t>EPHEC</w:t>
+                            </w:r>
+                            <w:bookmarkStart w:id="2" w:name="_Toc367369122"/>
+                            <w:r>
+                              <w:rPr>
+                                <w:rFonts w:ascii="EPHEC" w:hAnsi="EPHEC"/>
+                                <w:caps/>
+                                <w:noProof/>
+                                <w:sz w:val="96"/>
+                                <w:szCs w:val="96"/>
+                                <w:lang w:eastAsia="en-US"/>
+                              </w:rPr>
+                              <w:br/>
+                            </w:r>
+                            <w:r>
+                              <w:t>Avenue du Ciseau, 15</w:t>
+                            </w:r>
+                            <w:bookmarkStart w:id="3" w:name="_Toc367369123"/>
+                            <w:bookmarkEnd w:id="2"/>
+                            <w:r>
+                              <w:br/>
+                            </w:r>
+                            <w:r>
+                              <w:t>1348 Louvain-la-Neuve</w:t>
+                            </w:r>
+                            <w:bookmarkEnd w:id="3"/>
+                          </w:p>
+                        </w:tc>
+                      </w:tr>
+                    </w:tbl>
+                    <w:p/>
+                  </w:txbxContent>
+                </v:textbox>
+              </v:shape>
+            </w:pict>
+          </mc:Fallback>
+        </mc:AlternateContent>
+      </w:r>
+      <w:r>
+        <w:rPr>
+          <w:noProof/>
+        </w:rPr>
+        <mc:AlternateContent>
+          <mc:Choice Requires="wps">
+            <w:drawing>
+              <wp:anchor distT="0" distB="0" distL="114300" distR="114300" simplePos="0" relativeHeight="251663360" behindDoc="0" locked="0" layoutInCell="1" allowOverlap="1" wp14:anchorId="06A88C22" wp14:editId="01BB633B">
+                <wp:simplePos x="0" y="0"/>
+                <wp:positionH relativeFrom="column">
+                  <wp:posOffset>3948430</wp:posOffset>
+                </wp:positionH>
+                <wp:positionV relativeFrom="paragraph">
+                  <wp:posOffset>8987155</wp:posOffset>
+                </wp:positionV>
+                <wp:extent cx="2162175" cy="285750"/>
+                <wp:effectExtent l="0" t="0" r="0" b="0"/>
+                <wp:wrapNone/>
+                <wp:docPr id="6" name="Zone de texte 6"/>
+                <wp:cNvGraphicFramePr/>
+                <a:graphic xmlns:a="http://schemas.openxmlformats.org/drawingml/2006/main">
+                  <a:graphicData uri="http://schemas.microsoft.com/office/word/2010/wordprocessingShape">
+                    <wps:wsp>
+                      <wps:cNvSpPr txBox="1"/>
+                      <wps:spPr>
+                        <a:xfrm>
+                          <a:off x="0" y="0"/>
+                          <a:ext cx="2162175" cy="285750"/>
+                        </a:xfrm>
+                        <a:prstGeom prst="rect">
+                          <a:avLst/>
+                        </a:prstGeom>
+                        <a:noFill/>
+                        <a:ln w="6350">
+                          <a:noFill/>
+                        </a:ln>
+                      </wps:spPr>
+                      <wps:txbx>
+                        <w:txbxContent>
+                          <w:p>
+                            <w:pPr>
+                              <w:rPr>
+                                <w:b/>
+                                <w:bCs/>
+                                <w:color w:val="FFFFFF" w:themeColor="background1"/>
+                                <w:sz w:val="24"/>
+                                <w:szCs w:val="24"/>
+                              </w:rPr>
+                            </w:pPr>
+                            <w:r>
+                              <w:rPr>
+                                <w:color w:val="FFFFFF" w:themeColor="background1"/>
+                                <w:sz w:val="24"/>
+                                <w:szCs w:val="24"/>
+                              </w:rPr>
+                              <w:t>Année académique</w:t>
+                            </w:r>
+                            <w:r>
+                              <w:rPr>
+                                <w:b/>
+                                <w:bCs/>
+                                <w:color w:val="FFFFFF" w:themeColor="background1"/>
+                                <w:sz w:val="24"/>
+                                <w:szCs w:val="24"/>
+                              </w:rPr>
+                              <w:t xml:space="preserve"> </w:t>
+                            </w:r>
+                            <w:r>
+                              <w:rPr>
+                                <w:b/>
+                                <w:bCs/>
+                                <w:color w:val="FFFFFF" w:themeColor="background1"/>
+                                <w:sz w:val="24"/>
+                                <w:szCs w:val="24"/>
+                              </w:rPr>
+                              <w:t>2019-2020</w:t>
+                            </w:r>
+                          </w:p>
+                        </w:txbxContent>
+                      </wps:txbx>
+                      <wps:bodyPr rot="0" spcFirstLastPara="0" vertOverflow="overflow" horzOverflow="overflow" vert="horz" wrap="square" lIns="91440" tIns="45720" rIns="91440" bIns="45720" numCol="1" spcCol="0" rtlCol="0" fromWordArt="0" anchor="t" anchorCtr="0" forceAA="0" compatLnSpc="1">
+                        <a:prstTxWarp prst="textNoShape">
+                          <a:avLst/>
+                        </a:prstTxWarp>
+                        <a:noAutofit/>
+                      </wps:bodyPr>
+                    </wps:wsp>
+                  </a:graphicData>
+                </a:graphic>
+                <wp14:sizeRelH relativeFrom="margin">
+                  <wp14:pctWidth>0</wp14:pctWidth>
+                </wp14:sizeRelH>
+              </wp:anchor>
+            </w:drawing>
+          </mc:Choice>
+          <mc:Fallback>
+            <w:pict>
+              <v:shape w14:anchorId="06A88C22" id="Zone de texte 6" o:spid="_x0000_s1027" type="#_x0000_t202" style="position:absolute;margin-left:310.9pt;margin-top:707.65pt;width:170.25pt;height:22.5pt;z-index:251663360;visibility:visible;mso-wrap-style:square;mso-width-percent:0;mso-wrap-distance-left:9pt;mso-wrap-distance-top:0;mso-wrap-distance-right:9pt;mso-wrap-distance-bottom:0;mso-position-horizontal:absolute;mso-position-horizontal-relative:text;mso-position-vertical:absolute;mso-position-vertical-relative:text;mso-width-percent:0;mso-width-relative:margin;v-text-anchor:top" o:gfxdata="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" filled="f" stroked="f" strokeweight=".5pt">
+                <v:textbox>
+                  <w:txbxContent>
+                    <w:p>
+                      <w:pPr>
+                        <w:rPr>
+                          <w:b/>
+                          <w:bCs/>
+                          <w:color w:val="FFFFFF" w:themeColor="background1"/>
+                          <w:sz w:val="24"/>
+                          <w:szCs w:val="24"/>
+                        </w:rPr>
+                      </w:pPr>
+                      <w:r>
+                        <w:rPr>
+                          <w:color w:val="FFFFFF" w:themeColor="background1"/>
+                          <w:sz w:val="24"/>
+                          <w:szCs w:val="24"/>
+                        </w:rPr>
+                        <w:t>Année académique</w:t>
+                      </w:r>
+                      <w:r>
+                        <w:rPr>
+                          <w:b/>
+                          <w:bCs/>
+                          <w:color w:val="FFFFFF" w:themeColor="background1"/>
+                          <w:sz w:val="24"/>
+                          <w:szCs w:val="24"/>
+                        </w:rPr>
+                        <w:t xml:space="preserve"> </w:t>
+                      </w:r>
+                      <w:r>
+                        <w:rPr>
+                          <w:b/>
+                          <w:bCs/>
+                          <w:color w:val="FFFFFF" w:themeColor="background1"/>
+                          <w:sz w:val="24"/>
+                          <w:szCs w:val="24"/>
+                        </w:rPr>
+                        <w:t>2019-2020</w:t>
+                      </w:r>
+                    </w:p>
+                  </w:txbxContent>
+                </v:textbox>
+              </v:shape>
+            </w:pict>
+          </mc:Fallback>
+        </mc:AlternateContent>
+      </w:r>
+      <w:r>
+        <w:rPr>
+          <w:noProof/>
+        </w:rPr>
+        <mc:AlternateContent>
+          <mc:Choice Requires="wps">
+            <w:drawing>
+              <wp:anchor distT="0" distB="0" distL="114300" distR="114300" simplePos="0" relativeHeight="251662336" behindDoc="0" locked="0" layoutInCell="1" allowOverlap="1" wp14:anchorId="640C512B" wp14:editId="5ECD37DE">
+                <wp:simplePos x="0" y="0"/>
+                <wp:positionH relativeFrom="column">
+                  <wp:posOffset>5262880</wp:posOffset>
+                </wp:positionH>
+                <wp:positionV relativeFrom="paragraph">
+                  <wp:posOffset>8806180</wp:posOffset>
+                </wp:positionV>
+                <wp:extent cx="800100" cy="333375"/>
+                <wp:effectExtent l="0" t="0" r="0" b="0"/>
+                <wp:wrapNone/>
+                <wp:docPr id="5" name="Zone de texte 5"/>
+                <wp:cNvGraphicFramePr/>
+                <a:graphic xmlns:a="http://schemas.openxmlformats.org/drawingml/2006/main">
+                  <a:graphicData uri="http://schemas.microsoft.com/office/word/2010/wordprocessingShape">
+                    <wps:wsp>
+                      <wps:cNvSpPr txBox="1"/>
+                      <wps:spPr>
+                        <a:xfrm>
+                          <a:off x="0" y="0"/>
+                          <a:ext cx="800100" cy="333375"/>
+                        </a:xfrm>
+                        <a:prstGeom prst="rect">
+                          <a:avLst/>
+                        </a:prstGeom>
+                        <a:noFill/>
+                        <a:ln w="6350">
+                          <a:noFill/>
+                        </a:ln>
+                      </wps:spPr>
+                      <wps:txbx>
+                        <w:txbxContent>
+                          <w:p>
+                            <w:pPr>
+                              <w:rPr>
+                                <w:rFonts w:ascii="EPHEC" w:hAnsi="EPHEC"/>
+                                <w:color w:val="FFFFFF" w:themeColor="background1"/>
+                                <w:sz w:val="28"/>
+                                <w:szCs w:val="28"/>
+                              </w:rPr>
+                            </w:pPr>
+                            <w:r>
+                              <w:rPr>
+                                <w:rFonts w:ascii="EPHEC" w:hAnsi="EPHEC"/>
+                                <w:color w:val="FFFFFF" w:themeColor="background1"/>
+                                <w:sz w:val="28"/>
+                                <w:szCs w:val="28"/>
+                              </w:rPr>
+                              <w:t>EPHEC</w:t>
+                            </w:r>
+                          </w:p>
+                        </w:txbxContent>
+                      </wps:txbx>
+                      <wps:bodyPr rot="0" spcFirstLastPara="0" vertOverflow="overflow" horzOverflow="overflow" vert="horz" wrap="square" lIns="91440" tIns="45720" rIns="91440" bIns="45720" numCol="1" spcCol="0" rtlCol="0" fromWordArt="0" anchor="t" anchorCtr="0" forceAA="0" compatLnSpc="1">
+                        <a:prstTxWarp prst="textNoShape">
+                          <a:avLst/>
+                        </a:prstTxWarp>
+                        <a:noAutofit/>
+                      </wps:bodyPr>
+                    </wps:wsp>
+                  </a:graphicData>
+                </a:graphic>
+                <wp14:sizeRelH relativeFrom="margin">
+                  <wp14:pctWidth>0</wp14:pctWidth>
+                </wp14:sizeRelH>
+                <wp14:sizeRelV relativeFrom="margin">
+                  <wp14:pctHeight>0</wp14:pctHeight>
+                </wp14:sizeRelV>
+              </wp:anchor>
+            </w:drawing>
+          </mc:Choice>
+          <mc:Fallback>
+            <w:pict>
+              <v:shape w14:anchorId="640C512B" id="Zone de texte 5" o:spid="_x0000_s1028" type="#_x0000_t202" style="position:absolute;margin-left:414.4pt;margin-top:693.4pt;width:63pt;height:26.25pt;z-index:251662336;visibility:visible;mso-wrap-style:square;mso-width-percent:0;mso-height-percent:0;mso-wrap-distance-left:9pt;mso-wrap-distance-top:0;mso-wrap-distance-right:9pt;mso-wrap-distance-bottom:0;mso-position-horizontal:absolute;mso-position-horizontal-relative:text;mso-position-vertical:absolute;mso-position-vertical-relative:text;mso-width-percent:0;mso-height-percent:0;mso-width-relative:margin;mso-height-relative:margin;v-text-anchor:top" o:gfxdata="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" filled="f" stroked="f" strokeweight=".5pt">
+                <v:textbox>
+                  <w:txbxContent>
+                    <w:p>
+                      <w:pPr>
+                        <w:rPr>
+                          <w:rFonts w:ascii="EPHEC" w:hAnsi="EPHEC"/>
+                          <w:color w:val="FFFFFF" w:themeColor="background1"/>
+                          <w:sz w:val="28"/>
+                          <w:szCs w:val="28"/>
+                        </w:rPr>
+                      </w:pPr>
+                      <w:r>
+                        <w:rPr>
+                          <w:rFonts w:ascii="EPHEC" w:hAnsi="EPHEC"/>
+                          <w:color w:val="FFFFFF" w:themeColor="background1"/>
+                          <w:sz w:val="28"/>
+                          <w:szCs w:val="28"/>
+                        </w:rPr>
+                        <w:t>EPHEC</w:t>
+                      </w:r>
+                    </w:p>
+                  </w:txbxContent>
+                </v:textbox>
+              </v:shape>
+            </w:pict>
+          </mc:Fallback>
+        </mc:AlternateContent>
+      </w:r>
+      <w:r>
+        <w:rPr>
+          <w:noProof/>
+        </w:rPr>
+        <mc:AlternateContent>
+          <mc:Choice Requires="wps">
+            <w:drawing>
+              <wp:anchor distT="0" distB="0" distL="114300" distR="114300" simplePos="0" relativeHeight="251661312" behindDoc="0" locked="0" layoutInCell="1" allowOverlap="1" wp14:anchorId="70B58C8F" wp14:editId="6D88D852">
+                <wp:simplePos x="0" y="0"/>
+                <wp:positionH relativeFrom="column">
+                  <wp:posOffset>4034155</wp:posOffset>
+                </wp:positionH>
+                <wp:positionV relativeFrom="paragraph">
+                  <wp:posOffset>8539480</wp:posOffset>
+                </wp:positionV>
+                <wp:extent cx="2076450" cy="285750"/>
+                <wp:effectExtent l="0" t="0" r="0" b="0"/>
+                <wp:wrapNone/>
+                <wp:docPr id="4" name="Zone de texte 4"/>
+                <wp:cNvGraphicFramePr/>
+                <a:graphic xmlns:a="http://schemas.openxmlformats.org/drawingml/2006/main">
+                  <a:graphicData uri="http://schemas.microsoft.com/office/word/2010/wordprocessingShape">
+                    <wps:wsp>
+                      <wps:cNvSpPr txBox="1"/>
+                      <wps:spPr>
+                        <a:xfrm>
+                          <a:off x="0" y="0"/>
+                          <a:ext cx="2076450" cy="285750"/>
+                        </a:xfrm>
+                        <a:prstGeom prst="rect">
+                          <a:avLst/>
+                        </a:prstGeom>
+                        <a:noFill/>
+                        <a:ln w="6350">
+                          <a:noFill/>
+                        </a:ln>
+                      </wps:spPr>
+                      <wps:txbx>
+                        <w:txbxContent>
+                          <w:p>
+                            <w:pPr>
+                              <w:rPr>
+                                <w:b/>
+                                <w:bCs/>
+                                <w:color w:val="FFFFFF" w:themeColor="background1"/>
+                                <w:sz w:val="24"/>
+                                <w:szCs w:val="24"/>
+                              </w:rPr>
+                            </w:pPr>
+                            <w:r>
+                              <w:rPr>
+                                <w:b/>
+                                <w:bCs/>
+                                <w:color w:val="FFFFFF" w:themeColor="background1"/>
+                                <w:sz w:val="24"/>
+                                <w:szCs w:val="24"/>
+                              </w:rPr>
+                              <w:t xml:space="preserve">Rapporteur : Arnaud </w:t>
+                            </w:r>
+                            <w:proofErr w:type="spellStart"/>
+                            <w:r>
+                              <w:rPr>
+                                <w:b/>
+                                <w:bCs/>
+                                <w:color w:val="FFFFFF" w:themeColor="background1"/>
+                                <w:sz w:val="24"/>
+                                <w:szCs w:val="24"/>
+                              </w:rPr>
+                              <w:t>Dewulf</w:t>
+                            </w:r>
+                            <w:proofErr w:type="spellEnd"/>
+                          </w:p>
+                        </w:txbxContent>
+                      </wps:txbx>
+                      <wps:bodyPr rot="0" spcFirstLastPara="0" vertOverflow="overflow" horzOverflow="overflow" vert="horz" wrap="square" lIns="91440" tIns="45720" rIns="91440" bIns="45720" numCol="1" spcCol="0" rtlCol="0" fromWordArt="0" anchor="t" anchorCtr="0" forceAA="0" compatLnSpc="1">
+                        <a:prstTxWarp prst="textNoShape">
+                          <a:avLst/>
+                        </a:prstTxWarp>
+                        <a:noAutofit/>
+                      </wps:bodyPr>
+                    </wps:wsp>
+                  </a:graphicData>
+                </a:graphic>
+                <wp14:sizeRelH relativeFrom="margin">
+                  <wp14:pctWidth>0</wp14:pctWidth>
+                </wp14:sizeRelH>
+                <wp14:sizeRelV relativeFrom="margin">
+                  <wp14:pctHeight>0</wp14:pctHeight>
+                </wp14:sizeRelV>
+              </wp:anchor>
+            </w:drawing>
+          </mc:Choice>
+          <mc:Fallback>
+            <w:pict>
+              <v:shape w14:anchorId="70B58C8F" id="Zone de texte 4" o:spid="_x0000_s1029" type="#_x0000_t202" style="position:absolute;margin-left:317.65pt;margin-top:672.4pt;width:163.5pt;height:22.5pt;z-index:251661312;visibility:visible;mso-wrap-style:square;mso-width-percent:0;mso-height-percent:0;mso-wrap-distance-left:9pt;mso-wrap-distance-top:0;mso-wrap-distance-right:9pt;mso-wrap-distance-bottom:0;mso-position-horizontal:absolute;mso-position-horizontal-relative:text;mso-position-vertical:absolute;mso-position-vertical-relative:text;mso-width-percent:0;mso-height-percent:0;mso-width-relative:margin;mso-height-relative:margin;v-text-anchor:top" o:gfxdata="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" filled="f" stroked="f" strokeweight=".5pt">
+                <v:textbox>
+                  <w:txbxContent>
+                    <w:p>
+                      <w:pPr>
+                        <w:rPr>
+                          <w:b/>
+                          <w:bCs/>
+                          <w:color w:val="FFFFFF" w:themeColor="background1"/>
+                          <w:sz w:val="24"/>
+                          <w:szCs w:val="24"/>
+                        </w:rPr>
+                      </w:pPr>
+                      <w:r>
+                        <w:rPr>
+                          <w:b/>
+                          <w:bCs/>
+                          <w:color w:val="FFFFFF" w:themeColor="background1"/>
+                          <w:sz w:val="24"/>
+                          <w:szCs w:val="24"/>
+                        </w:rPr>
+                        <w:t xml:space="preserve">Rapporteur : Arnaud </w:t>
+                      </w:r>
+                      <w:proofErr w:type="spellStart"/>
+                      <w:r>
+                        <w:rPr>
+                          <w:b/>
+                          <w:bCs/>
+                          <w:color w:val="FFFFFF" w:themeColor="background1"/>
+                          <w:sz w:val="24"/>
+                          <w:szCs w:val="24"/>
+                        </w:rPr>
+                        <w:t>Dewulf</w:t>
+                      </w:r>
+                      <w:proofErr w:type="spellEnd"/>
+                    </w:p>
+                  </w:txbxContent>
+                </v:textbox>
+              </v:shape>
+            </w:pict>
+          </mc:Fallback>
+        </mc:AlternateContent>
+      </w:r>
+      <w:r>
+        <w:rPr>
+          <w:noProof/>
+        </w:rPr>
+        <mc:AlternateContent>
+          <mc:Choice Requires="wps">
+            <w:drawing>
+              <wp:anchor distT="0" distB="0" distL="114300" distR="114300" simplePos="0" relativeHeight="251660288" behindDoc="0" locked="0" layoutInCell="1" allowOverlap="1" wp14:anchorId="230C8996" wp14:editId="1EADFD79">
                 <wp:simplePos x="0" y="0"/>
                 <wp:positionH relativeFrom="column">
                   <wp:posOffset>220980</wp:posOffset>
@@ -78,7 +701,7 @@
           </mc:Choice>
           <mc:Fallback>
             <w:pict>
-              <v:shapetype w14:anchorId="727C904D" id="_x0000_t5" coordsize="21600,21600" o:spt="5" adj="10800" path="m@0,l,21600r21600,xe">
+              <v:shapetype w14:anchorId="58713171" id="_x0000_t5" coordsize="21600,21600" o:spt="5" adj="10800" path="m@0,l,21600r21600,xe">
                 <v:stroke joinstyle="miter"/>
                 <v:formulas>
                   <v:f eqn="val #0"/>
@@ -102,7 +725,7 @@
         <mc:AlternateContent>
           <mc:Choice Requires="wps">
             <w:drawing>
-              <wp:anchor distT="0" distB="0" distL="114300" distR="114300" simplePos="0" relativeHeight="251659264" behindDoc="0" locked="0" layoutInCell="1" allowOverlap="1" wp14:anchorId="5CE1441A" wp14:editId="34F2E5C3">
+              <wp:anchor distT="0" distB="0" distL="114300" distR="114300" simplePos="0" relativeHeight="251659264" behindDoc="0" locked="0" layoutInCell="1" allowOverlap="1" wp14:anchorId="5CE1441A" wp14:editId="5ACE966C">
                 <wp:simplePos x="0" y="0"/>
                 <wp:positionH relativeFrom="column">
                   <wp:posOffset>-3068032</wp:posOffset>
@@ -172,7 +795,7 @@
           </mc:Choice>
           <mc:Fallback>
             <w:pict>
-              <v:rect w14:anchorId="73EF6BA7" id="Rectangle 1" o:spid="_x0000_s1026" style="position:absolute;margin-left:-241.6pt;margin-top:644pt;width:452.7pt;height:287.55pt;rotation:2710501fd;z-index:251659264;visibility:visible;mso-wrap-style:square;mso-width-percent:0;mso-height-percent:0;mso-wrap-distance-left:9pt;mso-wrap-distance-top:0;mso-wrap-distance-right:9pt;mso-wrap-distance-bottom:0;mso-position-horizontal:absolute;mso-position-horizontal-relative:text;mso-position-vertical:absolute;mso-position-vertical-relative:text;mso-width-percent:0;mso-height-percent:0;mso-width-relative:margin;mso-height-relative:margin;v-text-anchor:middle" o:gfxdata="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" fillcolor="#d8d8d8 [2732]" stroked="f" strokeweight="1pt"/>
+              <v:rect w14:anchorId="0D2F4A04" id="Rectangle 1" o:spid="_x0000_s1026" style="position:absolute;margin-left:-241.6pt;margin-top:644pt;width:452.7pt;height:287.55pt;rotation:2710501fd;z-index:251659264;visibility:visible;mso-wrap-style:square;mso-width-percent:0;mso-height-percent:0;mso-wrap-distance-left:9pt;mso-wrap-distance-top:0;mso-wrap-distance-right:9pt;mso-wrap-distance-bottom:0;mso-position-horizontal:absolute;mso-position-horizontal-relative:text;mso-position-vertical:absolute;mso-position-vertical-relative:text;mso-width-percent:0;mso-height-percent:0;mso-width-relative:margin;mso-height-relative:margin;v-text-anchor:middle" o:gfxdata="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" fillcolor="#d8d8d8 [2732]" stroked="f" strokeweight="1pt"/>
             </w:pict>
           </mc:Fallback>
         </mc:AlternateContent>
@@ -694,6 +1317,31 @@
     <w:semiHidden/>
     <w:unhideWhenUsed/>
   </w:style>
+  <w:style w:type="character" w:customStyle="1" w:styleId="SansinterligneCar">
+    <w:name w:val="Sans interligne Car"/>
+    <w:link w:val="Sansinterligne"/>
+    <w:uiPriority w:val="1"/>
+    <w:locked/>
+    <w:rsid w:val="00042F64"/>
+    <w:rPr>
+      <w:rFonts w:ascii="Calibri" w:eastAsia="Times New Roman" w:hAnsi="Calibri" w:cs="Times New Roman"/>
+      <w:lang w:eastAsia="fr-BE"/>
+    </w:rPr>
+  </w:style>
+  <w:style w:type="paragraph" w:styleId="Sansinterligne">
+    <w:name w:val="No Spacing"/>
+    <w:link w:val="SansinterligneCar"/>
+    <w:uiPriority w:val="1"/>
+    <w:qFormat/>
+    <w:rsid w:val="00042F64"/>
+    <w:pPr>
+      <w:spacing w:after="0" w:line="240" w:lineRule="auto"/>
+    </w:pPr>
+    <w:rPr>
+      <w:rFonts w:ascii="Calibri" w:eastAsia="Times New Roman" w:hAnsi="Calibri" w:cs="Times New Roman"/>
+      <w:lang w:eastAsia="fr-BE"/>
+    </w:rPr>
+  </w:style>
 </w:styles>
 </file>
 

</xml_diff>